<commit_message>
allowed saving to a separate directory
</commit_message>
<xml_diff>
--- a/edited_cover_letter.docx
+++ b/edited_cover_letter.docx
@@ -248,7 +248,7 @@
           <w:sz w:val="18"/>
           <w:szCs w:val="18"/>
         </w:rPr>
-        <w:t>a</w:t>
+        <w:t>Micro</w:t>
       </w:r>
       <w:r>
         <w:rPr>
@@ -306,7 +306,7 @@
           <w:sz w:val="18"/>
           <w:szCs w:val="18"/>
         </w:rPr>
-        <w:t>a</w:t>
+        <w:t>Software Dev</w:t>
       </w:r>
       <w:r>
         <w:rPr>
@@ -353,7 +353,7 @@
           <w:sz w:val="18"/>
           <w:szCs w:val="18"/>
         </w:rPr>
-        <w:t>a</w:t>
+        <w:t>Software Eng</w:t>
       </w:r>
       <w:r>
         <w:rPr>
@@ -391,7 +391,7 @@
           <w:sz w:val="18"/>
           <w:szCs w:val="18"/>
         </w:rPr>
-        <w:t>a</w:t>
+        <w:t>Micro</w:t>
       </w:r>
       <w:r>
         <w:rPr>

</xml_diff>